<commit_message>
#89: write-up.docx, fix typo
</commit_message>
<xml_diff>
--- a/hw4/write-up.docx
+++ b/hw4/write-up.docx
@@ -614,8 +614,6 @@
         </w:rPr>
         <w:t>papers</w:t>
       </w:r>
-      <w:bookmarkStart w:id="0" w:name="_GoBack"/>
-      <w:bookmarkEnd w:id="0"/>
       <w:r>
         <w:rPr>
           <w:rFonts w:ascii="Arial" w:hAnsi="Arial" w:cs="Arial"/>
@@ -1154,6 +1152,18 @@
         </w:rPr>
         <w:t>disp</w:t>
       </w:r>
+      <w:r>
+        <w:rPr>
+          <w:rFonts w:ascii="Arial" w:hAnsi="Arial" w:cs="Arial"/>
+          <w:b/>
+          <w:sz w:val="24"/>
+          <w:szCs w:val="24"/>
+          <w:lang w:val="en-CA"/>
+        </w:rPr>
+        <w:t>t</w:t>
+      </w:r>
+      <w:bookmarkStart w:id="0" w:name="_GoBack"/>
+      <w:bookmarkEnd w:id="0"/>
       <w:proofErr w:type="spellEnd"/>
       <w:r>
         <w:rPr>
@@ -1181,16 +1191,7 @@
           <w:szCs w:val="24"/>
           <w:lang w:val="en-CA"/>
         </w:rPr>
-        <w:t>E</w:t>
-      </w:r>
-      <w:r>
-        <w:rPr>
-          <w:rFonts w:ascii="Arial" w:hAnsi="Arial" w:cs="Arial"/>
-          <w:sz w:val="24"/>
-          <w:szCs w:val="24"/>
-          <w:lang w:val="en-CA"/>
-        </w:rPr>
-        <w:t>ach having a normalized frequency measure of 70 words</w:t>
+        <w:t>Each having a normalized frequency measure of 70 words</w:t>
       </w:r>
       <w:r>
         <w:rPr>
@@ -2747,7 +2748,6 @@
         </w:rPr>
         <w:t xml:space="preserve">both </w:t>
       </w:r>
-      <w:proofErr w:type="spellStart"/>
       <w:r>
         <w:rPr>
           <w:rFonts w:ascii="Arial" w:hAnsi="Arial" w:cs="Arial"/>
@@ -2764,17 +2764,7 @@
           <w:szCs w:val="24"/>
           <w:lang w:val="en-CA"/>
         </w:rPr>
-        <w:t xml:space="preserve">, </w:t>
-      </w:r>
-      <w:proofErr w:type="spellEnd"/>
-      <w:r>
-        <w:rPr>
-          <w:rFonts w:ascii="Arial" w:hAnsi="Arial" w:cs="Arial"/>
-          <w:sz w:val="24"/>
-          <w:szCs w:val="24"/>
-          <w:lang w:val="en-CA"/>
-        </w:rPr>
-        <w:t xml:space="preserve">it </w:t>
+        <w:t xml:space="preserve">, it </w:t>
       </w:r>
       <w:r>
         <w:rPr>
@@ -7167,7 +7157,7 @@
 </file>
 
 <file path=customXml/itemProps1.xml><?xml version="1.0" encoding="utf-8"?>
-<ds:datastoreItem xmlns:ds="http://schemas.openxmlformats.org/officeDocument/2006/customXml" ds:itemID="{0B6949C8-F1BD-4AB9-9D95-B7EC7E17FDBA}">
+<ds:datastoreItem xmlns:ds="http://schemas.openxmlformats.org/officeDocument/2006/customXml" ds:itemID="{1468868B-8528-4AB8-A598-CF67C5FBE06B}">
   <ds:schemaRefs>
     <ds:schemaRef ds:uri="http://schemas.openxmlformats.org/officeDocument/2006/bibliography"/>
   </ds:schemaRefs>

</xml_diff>